<commit_message>
Revision log updated to version 1.09 with multiple entries.
Prototype updated with some revised subheadings and instructions

Curveball for accessibility has been integrated into the revision 
document and the prototype itself, with instructions for built-in word 
accessibility tools located directly after the title page and the 
accessibility checker running as the prototype is contrusted.
</commit_message>
<xml_diff>
--- a/Cyber Project 2 - Revision Log.docx
+++ b/Cyber Project 2 - Revision Log.docx
@@ -2,6 +2,7 @@
 <file path=word/document.xml><?xml version="1.0" encoding="utf-8"?>
 <w:document xmlns:wpc="http://schemas.microsoft.com/office/word/2010/wordprocessingCanvas" xmlns:cx="http://schemas.microsoft.com/office/drawing/2014/chartex" xmlns:cx1="http://schemas.microsoft.com/office/drawing/2015/9/8/chartex" xmlns:cx2="http://schemas.microsoft.com/office/drawing/2015/10/21/chartex" xmlns:cx3="http://schemas.microsoft.com/office/drawing/2016/5/9/chartex" xmlns:cx4="http://schemas.microsoft.com/office/drawing/2016/5/10/chartex" xmlns:cx5="http://schemas.microsoft.com/office/drawing/2016/5/11/chartex" xmlns:cx6="http://schemas.microsoft.com/office/drawing/2016/5/12/chartex" xmlns:cx7="http://schemas.microsoft.com/office/drawing/2016/5/13/chartex" xmlns:cx8="http://schemas.microsoft.com/office/drawing/2016/5/14/chartex" xmlns:mc="http://schemas.openxmlformats.org/markup-compatibility/2006" xmlns:aink="http://schemas.microsoft.com/office/drawing/2016/ink" xmlns:am3d="http://schemas.microsoft.com/office/drawing/2017/model3d" xmlns:o="urn:schemas-microsoft-com:office:office" xmlns:r="http://schemas.openxmlformats.org/officeDocument/2006/relationships" xmlns:m="http://schemas.openxmlformats.org/officeDocument/2006/math" xmlns:v="urn:schemas-microsoft-com:vml" xmlns:wp14="http://schemas.microsoft.com/office/word/2010/wordprocessingDrawing" xmlns:wp="http://schemas.openxmlformats.org/drawingml/2006/wordprocessingDrawing" xmlns:w10="urn:schemas-microsoft-com:office:word" xmlns:w="http://schemas.openxmlformats.org/wordprocessingml/2006/main" xmlns:w14="http://schemas.microsoft.com/office/word/2010/wordml" xmlns:w15="http://schemas.microsoft.com/office/word/2012/wordml" xmlns:w16cex="http://schemas.microsoft.com/office/word/2018/wordml/cex" xmlns:w16cid="http://schemas.microsoft.com/office/word/2016/wordml/cid" xmlns:w16="http://schemas.microsoft.com/office/word/2018/wordml" xmlns:w16sdtdh="http://schemas.microsoft.com/office/word/2020/wordml/sdtdatahash" xmlns:w16se="http://schemas.microsoft.com/office/word/2015/wordml/symex" xmlns:wpg="http://schemas.microsoft.com/office/word/2010/wordprocessingGroup" xmlns:wpi="http://schemas.microsoft.com/office/word/2010/wordprocessingInk" xmlns:wne="http://schemas.microsoft.com/office/word/2006/wordml" xmlns:wps="http://schemas.microsoft.com/office/word/2010/wordprocessingShape" mc:Ignorable="w14 w15 w16se w16cid w16 w16cex w16sdtdh wp14">
   <w:body>
+    <w:p/>
     <w:tbl>
       <w:tblPr>
         <w:tblStyle w:val="TableGrid"/>
@@ -9,15 +10,15 @@
         <w:tblLook w:val="04A0" w:firstRow="1" w:lastRow="0" w:firstColumn="1" w:lastColumn="0" w:noHBand="0" w:noVBand="1"/>
       </w:tblPr>
       <w:tblGrid>
-        <w:gridCol w:w="1413"/>
+        <w:gridCol w:w="988"/>
         <w:gridCol w:w="1278"/>
-        <w:gridCol w:w="4072"/>
-        <w:gridCol w:w="2253"/>
+        <w:gridCol w:w="4109"/>
+        <w:gridCol w:w="2641"/>
       </w:tblGrid>
       <w:tr>
         <w:tc>
           <w:tcPr>
-            <w:tcW w:w="1413" w:type="dxa"/>
+            <w:tcW w:w="988" w:type="dxa"/>
           </w:tcPr>
           <w:p>
             <w:pPr>
@@ -38,7 +39,7 @@
         </w:tc>
         <w:tc>
           <w:tcPr>
-            <w:tcW w:w="1276" w:type="dxa"/>
+            <w:tcW w:w="1278" w:type="dxa"/>
           </w:tcPr>
           <w:p>
             <w:pPr>
@@ -59,7 +60,7 @@
         </w:tc>
         <w:tc>
           <w:tcPr>
-            <w:tcW w:w="4073" w:type="dxa"/>
+            <w:tcW w:w="4109" w:type="dxa"/>
           </w:tcPr>
           <w:p>
             <w:pPr>
@@ -80,7 +81,7 @@
         </w:tc>
         <w:tc>
           <w:tcPr>
-            <w:tcW w:w="2254" w:type="dxa"/>
+            <w:tcW w:w="2641" w:type="dxa"/>
           </w:tcPr>
           <w:p>
             <w:pPr>
@@ -103,7 +104,7 @@
       <w:tr>
         <w:tc>
           <w:tcPr>
-            <w:tcW w:w="1413" w:type="dxa"/>
+            <w:tcW w:w="988" w:type="dxa"/>
           </w:tcPr>
           <w:p>
             <w:pPr>
@@ -121,7 +122,7 @@
         </w:tc>
         <w:tc>
           <w:tcPr>
-            <w:tcW w:w="1276" w:type="dxa"/>
+            <w:tcW w:w="1278" w:type="dxa"/>
           </w:tcPr>
           <w:p>
             <w:pPr>
@@ -139,7 +140,7 @@
         </w:tc>
         <w:tc>
           <w:tcPr>
-            <w:tcW w:w="4073" w:type="dxa"/>
+            <w:tcW w:w="4109" w:type="dxa"/>
           </w:tcPr>
           <w:p>
             <w:pPr>
@@ -161,7 +162,7 @@
         </w:tc>
         <w:tc>
           <w:tcPr>
-            <w:tcW w:w="2254" w:type="dxa"/>
+            <w:tcW w:w="2641" w:type="dxa"/>
           </w:tcPr>
           <w:p>
             <w:pPr>
@@ -186,8 +187,13 @@
       <w:tr>
         <w:tc>
           <w:tcPr>
-            <w:tcW w:w="1413" w:type="dxa"/>
-          </w:tcPr>
+            <w:tcW w:w="988" w:type="dxa"/>
+          </w:tcPr>
+          <w:p>
+            <w:pPr>
+              <w:jc w:val="center"/>
+            </w:pPr>
+          </w:p>
           <w:p>
             <w:pPr>
               <w:jc w:val="center"/>
@@ -199,8 +205,13 @@
         </w:tc>
         <w:tc>
           <w:tcPr>
-            <w:tcW w:w="1276" w:type="dxa"/>
-          </w:tcPr>
+            <w:tcW w:w="1278" w:type="dxa"/>
+          </w:tcPr>
+          <w:p>
+            <w:pPr>
+              <w:jc w:val="center"/>
+            </w:pPr>
+          </w:p>
           <w:p>
             <w:pPr>
               <w:jc w:val="center"/>
@@ -212,7 +223,7 @@
         </w:tc>
         <w:tc>
           <w:tcPr>
-            <w:tcW w:w="4073" w:type="dxa"/>
+            <w:tcW w:w="4109" w:type="dxa"/>
           </w:tcPr>
           <w:p>
             <w:pPr>
@@ -225,8 +236,13 @@
         </w:tc>
         <w:tc>
           <w:tcPr>
-            <w:tcW w:w="2254" w:type="dxa"/>
-          </w:tcPr>
+            <w:tcW w:w="2641" w:type="dxa"/>
+          </w:tcPr>
+          <w:p>
+            <w:pPr>
+              <w:jc w:val="center"/>
+            </w:pPr>
+          </w:p>
           <w:p>
             <w:pPr>
               <w:jc w:val="center"/>
@@ -234,14 +250,24 @@
             <w:r>
               <w:t>N/A</w:t>
             </w:r>
+          </w:p>
+          <w:p>
+            <w:pPr>
+              <w:jc w:val="center"/>
+            </w:pPr>
           </w:p>
         </w:tc>
       </w:tr>
       <w:tr>
         <w:tc>
           <w:tcPr>
-            <w:tcW w:w="1413" w:type="dxa"/>
-          </w:tcPr>
+            <w:tcW w:w="988" w:type="dxa"/>
+          </w:tcPr>
+          <w:p>
+            <w:pPr>
+              <w:jc w:val="center"/>
+            </w:pPr>
+          </w:p>
           <w:p>
             <w:pPr>
               <w:jc w:val="center"/>
@@ -253,8 +279,13 @@
         </w:tc>
         <w:tc>
           <w:tcPr>
-            <w:tcW w:w="1276" w:type="dxa"/>
-          </w:tcPr>
+            <w:tcW w:w="1278" w:type="dxa"/>
+          </w:tcPr>
+          <w:p>
+            <w:pPr>
+              <w:jc w:val="center"/>
+            </w:pPr>
+          </w:p>
           <w:p>
             <w:pPr>
               <w:jc w:val="center"/>
@@ -266,7 +297,7 @@
         </w:tc>
         <w:tc>
           <w:tcPr>
-            <w:tcW w:w="4073" w:type="dxa"/>
+            <w:tcW w:w="4109" w:type="dxa"/>
           </w:tcPr>
           <w:p>
             <w:pPr>
@@ -279,8 +310,13 @@
         </w:tc>
         <w:tc>
           <w:tcPr>
-            <w:tcW w:w="2254" w:type="dxa"/>
-          </w:tcPr>
+            <w:tcW w:w="2641" w:type="dxa"/>
+          </w:tcPr>
+          <w:p>
+            <w:pPr>
+              <w:jc w:val="center"/>
+            </w:pPr>
+          </w:p>
           <w:p>
             <w:pPr>
               <w:jc w:val="center"/>
@@ -288,14 +324,29 @@
             <w:r>
               <w:t>N/A</w:t>
             </w:r>
+          </w:p>
+          <w:p>
+            <w:pPr>
+              <w:jc w:val="center"/>
+            </w:pPr>
           </w:p>
         </w:tc>
       </w:tr>
       <w:tr>
         <w:tc>
           <w:tcPr>
-            <w:tcW w:w="1413" w:type="dxa"/>
-          </w:tcPr>
+            <w:tcW w:w="988" w:type="dxa"/>
+          </w:tcPr>
+          <w:p>
+            <w:pPr>
+              <w:jc w:val="center"/>
+            </w:pPr>
+          </w:p>
+          <w:p>
+            <w:pPr>
+              <w:jc w:val="center"/>
+            </w:pPr>
+          </w:p>
           <w:p>
             <w:pPr>
               <w:jc w:val="center"/>
@@ -307,28 +358,896 @@
         </w:tc>
         <w:tc>
           <w:tcPr>
-            <w:tcW w:w="1276" w:type="dxa"/>
-          </w:tcPr>
-          <w:p>
-            <w:pPr>
-              <w:jc w:val="center"/>
-            </w:pPr>
-          </w:p>
-        </w:tc>
-        <w:tc>
-          <w:tcPr>
-            <w:tcW w:w="4073" w:type="dxa"/>
-          </w:tcPr>
-          <w:p>
-            <w:pPr>
-              <w:jc w:val="center"/>
-            </w:pPr>
-          </w:p>
-        </w:tc>
-        <w:tc>
-          <w:tcPr>
-            <w:tcW w:w="2254" w:type="dxa"/>
-          </w:tcPr>
+            <w:tcW w:w="1278" w:type="dxa"/>
+          </w:tcPr>
+          <w:p>
+            <w:pPr>
+              <w:jc w:val="center"/>
+            </w:pPr>
+          </w:p>
+          <w:p>
+            <w:pPr>
+              <w:jc w:val="center"/>
+            </w:pPr>
+          </w:p>
+          <w:p>
+            <w:pPr>
+              <w:jc w:val="center"/>
+            </w:pPr>
+            <w:r>
+              <w:t>27/03/2022</w:t>
+            </w:r>
+          </w:p>
+        </w:tc>
+        <w:tc>
+          <w:tcPr>
+            <w:tcW w:w="4109" w:type="dxa"/>
+          </w:tcPr>
+          <w:p>
+            <w:pPr>
+              <w:jc w:val="center"/>
+            </w:pPr>
+            <w:r>
+              <w:t xml:space="preserve">Rough </w:t>
+            </w:r>
+            <w:r>
+              <w:t>d</w:t>
+            </w:r>
+            <w:r>
+              <w:t xml:space="preserve">raft of “Section 1: </w:t>
+            </w:r>
+            <w:r>
+              <w:rPr>
+                <w:i/>
+                <w:iCs/>
+              </w:rPr>
+              <w:t>Who is this guide for?” c</w:t>
+            </w:r>
+            <w:r>
+              <w:t>ompleted.</w:t>
+            </w:r>
+          </w:p>
+          <w:p>
+            <w:pPr>
+              <w:jc w:val="center"/>
+            </w:pPr>
+          </w:p>
+          <w:p>
+            <w:pPr>
+              <w:jc w:val="center"/>
+            </w:pPr>
+            <w:r>
+              <w:t xml:space="preserve">Rough draft of “Section 2: </w:t>
+            </w:r>
+            <w:r>
+              <w:rPr>
+                <w:i/>
+                <w:iCs/>
+              </w:rPr>
+              <w:t>What this guide does NOT cover”</w:t>
+            </w:r>
+            <w:r>
+              <w:t xml:space="preserve"> completed</w:t>
+            </w:r>
+          </w:p>
+        </w:tc>
+        <w:tc>
+          <w:tcPr>
+            <w:tcW w:w="2641" w:type="dxa"/>
+          </w:tcPr>
+          <w:p>
+            <w:pPr>
+              <w:jc w:val="center"/>
+            </w:pPr>
+          </w:p>
+          <w:p>
+            <w:pPr>
+              <w:jc w:val="center"/>
+            </w:pPr>
+          </w:p>
+          <w:p>
+            <w:pPr>
+              <w:jc w:val="center"/>
+            </w:pPr>
+            <w:r>
+              <w:t>N/A</w:t>
+            </w:r>
+          </w:p>
+        </w:tc>
+      </w:tr>
+      <w:tr>
+        <w:tc>
+          <w:tcPr>
+            <w:tcW w:w="988" w:type="dxa"/>
+          </w:tcPr>
+          <w:p>
+            <w:pPr>
+              <w:jc w:val="center"/>
+            </w:pPr>
+          </w:p>
+          <w:p>
+            <w:pPr>
+              <w:jc w:val="center"/>
+            </w:pPr>
+            <w:r>
+              <w:t>1.04</w:t>
+            </w:r>
+          </w:p>
+        </w:tc>
+        <w:tc>
+          <w:tcPr>
+            <w:tcW w:w="1278" w:type="dxa"/>
+          </w:tcPr>
+          <w:p>
+            <w:pPr>
+              <w:jc w:val="center"/>
+            </w:pPr>
+          </w:p>
+          <w:p>
+            <w:pPr>
+              <w:jc w:val="center"/>
+            </w:pPr>
+            <w:r>
+              <w:t>29/03/2022</w:t>
+            </w:r>
+          </w:p>
+        </w:tc>
+        <w:tc>
+          <w:tcPr>
+            <w:tcW w:w="4109" w:type="dxa"/>
+          </w:tcPr>
+          <w:p>
+            <w:pPr>
+              <w:jc w:val="center"/>
+            </w:pPr>
+          </w:p>
+          <w:p>
+            <w:pPr>
+              <w:jc w:val="center"/>
+            </w:pPr>
+            <w:r>
+              <w:t xml:space="preserve">Rough draft of “Section 3: </w:t>
+            </w:r>
+            <w:r>
+              <w:rPr>
+                <w:i/>
+                <w:iCs/>
+              </w:rPr>
+              <w:t>Pre-Installation” c</w:t>
+            </w:r>
+            <w:r>
+              <w:t>ompleted.</w:t>
+            </w:r>
+          </w:p>
+          <w:p>
+            <w:pPr>
+              <w:jc w:val="center"/>
+            </w:pPr>
+          </w:p>
+        </w:tc>
+        <w:tc>
+          <w:tcPr>
+            <w:tcW w:w="2641" w:type="dxa"/>
+          </w:tcPr>
+          <w:p>
+            <w:pPr>
+              <w:jc w:val="center"/>
+            </w:pPr>
+          </w:p>
+          <w:p>
+            <w:pPr>
+              <w:jc w:val="center"/>
+            </w:pPr>
+            <w:r>
+              <w:t>N/A</w:t>
+            </w:r>
+          </w:p>
+        </w:tc>
+      </w:tr>
+      <w:tr>
+        <w:tc>
+          <w:tcPr>
+            <w:tcW w:w="988" w:type="dxa"/>
+          </w:tcPr>
+          <w:p>
+            <w:pPr>
+              <w:jc w:val="center"/>
+            </w:pPr>
+          </w:p>
+          <w:p>
+            <w:pPr>
+              <w:jc w:val="center"/>
+            </w:pPr>
+          </w:p>
+          <w:p>
+            <w:pPr>
+              <w:jc w:val="center"/>
+            </w:pPr>
+          </w:p>
+          <w:p>
+            <w:pPr>
+              <w:jc w:val="center"/>
+            </w:pPr>
+            <w:r>
+              <w:t>1.05</w:t>
+            </w:r>
+          </w:p>
+        </w:tc>
+        <w:tc>
+          <w:tcPr>
+            <w:tcW w:w="1278" w:type="dxa"/>
+          </w:tcPr>
+          <w:p>
+            <w:pPr>
+              <w:jc w:val="center"/>
+            </w:pPr>
+          </w:p>
+          <w:p>
+            <w:pPr>
+              <w:jc w:val="center"/>
+            </w:pPr>
+          </w:p>
+          <w:p>
+            <w:pPr>
+              <w:jc w:val="center"/>
+            </w:pPr>
+          </w:p>
+          <w:p>
+            <w:pPr>
+              <w:jc w:val="center"/>
+            </w:pPr>
+            <w:r>
+              <w:t>30/03/2022</w:t>
+            </w:r>
+          </w:p>
+        </w:tc>
+        <w:tc>
+          <w:tcPr>
+            <w:tcW w:w="4109" w:type="dxa"/>
+          </w:tcPr>
+          <w:p>
+            <w:pPr>
+              <w:jc w:val="center"/>
+            </w:pPr>
+          </w:p>
+          <w:p>
+            <w:pPr>
+              <w:jc w:val="center"/>
+            </w:pPr>
+            <w:r>
+              <w:t xml:space="preserve">Rough draft of “Section 4: </w:t>
+            </w:r>
+            <w:r>
+              <w:rPr>
+                <w:i/>
+                <w:iCs/>
+              </w:rPr>
+              <w:t>Ongoing Use” c</w:t>
+            </w:r>
+            <w:r>
+              <w:t>ompleted.</w:t>
+            </w:r>
+          </w:p>
+          <w:p>
+            <w:pPr>
+              <w:jc w:val="center"/>
+            </w:pPr>
+          </w:p>
+          <w:p>
+            <w:pPr>
+              <w:jc w:val="center"/>
+            </w:pPr>
+            <w:r>
+              <w:t>Added preliminary heading to Section 4: Device Configuration</w:t>
+            </w:r>
+          </w:p>
+          <w:p>
+            <w:pPr>
+              <w:jc w:val="center"/>
+            </w:pPr>
+          </w:p>
+        </w:tc>
+        <w:tc>
+          <w:tcPr>
+            <w:tcW w:w="2641" w:type="dxa"/>
+          </w:tcPr>
+          <w:p>
+            <w:pPr>
+              <w:jc w:val="center"/>
+            </w:pPr>
+          </w:p>
+          <w:p>
+            <w:pPr>
+              <w:jc w:val="center"/>
+            </w:pPr>
+          </w:p>
+          <w:p>
+            <w:pPr>
+              <w:jc w:val="center"/>
+            </w:pPr>
+          </w:p>
+          <w:p>
+            <w:pPr>
+              <w:jc w:val="center"/>
+            </w:pPr>
+            <w:r>
+              <w:t>N/A</w:t>
+            </w:r>
+          </w:p>
+        </w:tc>
+      </w:tr>
+      <w:tr>
+        <w:tc>
+          <w:tcPr>
+            <w:tcW w:w="988" w:type="dxa"/>
+          </w:tcPr>
+          <w:p>
+            <w:pPr>
+              <w:jc w:val="center"/>
+            </w:pPr>
+          </w:p>
+          <w:p>
+            <w:pPr>
+              <w:jc w:val="center"/>
+            </w:pPr>
+          </w:p>
+          <w:p>
+            <w:pPr>
+              <w:jc w:val="center"/>
+            </w:pPr>
+          </w:p>
+          <w:p>
+            <w:pPr>
+              <w:jc w:val="center"/>
+            </w:pPr>
+          </w:p>
+          <w:p>
+            <w:pPr>
+              <w:jc w:val="center"/>
+            </w:pPr>
+          </w:p>
+          <w:p>
+            <w:pPr>
+              <w:jc w:val="center"/>
+            </w:pPr>
+          </w:p>
+          <w:p>
+            <w:pPr>
+              <w:jc w:val="center"/>
+            </w:pPr>
+          </w:p>
+          <w:p>
+            <w:pPr>
+              <w:jc w:val="center"/>
+            </w:pPr>
+          </w:p>
+          <w:p>
+            <w:pPr>
+              <w:jc w:val="center"/>
+            </w:pPr>
+            <w:r>
+              <w:t>1.06</w:t>
+            </w:r>
+          </w:p>
+        </w:tc>
+        <w:tc>
+          <w:tcPr>
+            <w:tcW w:w="1278" w:type="dxa"/>
+          </w:tcPr>
+          <w:p>
+            <w:pPr>
+              <w:jc w:val="center"/>
+            </w:pPr>
+          </w:p>
+          <w:p>
+            <w:pPr>
+              <w:jc w:val="center"/>
+            </w:pPr>
+          </w:p>
+          <w:p>
+            <w:pPr>
+              <w:jc w:val="center"/>
+            </w:pPr>
+          </w:p>
+          <w:p>
+            <w:pPr>
+              <w:jc w:val="center"/>
+            </w:pPr>
+          </w:p>
+          <w:p>
+            <w:pPr>
+              <w:jc w:val="center"/>
+            </w:pPr>
+          </w:p>
+          <w:p>
+            <w:pPr>
+              <w:jc w:val="center"/>
+            </w:pPr>
+          </w:p>
+          <w:p>
+            <w:pPr>
+              <w:jc w:val="center"/>
+            </w:pPr>
+          </w:p>
+          <w:p>
+            <w:pPr>
+              <w:jc w:val="center"/>
+            </w:pPr>
+          </w:p>
+          <w:p>
+            <w:pPr>
+              <w:jc w:val="center"/>
+            </w:pPr>
+            <w:r>
+              <w:t>31</w:t>
+            </w:r>
+            <w:r>
+              <w:t>/04/2022</w:t>
+            </w:r>
+          </w:p>
+        </w:tc>
+        <w:tc>
+          <w:tcPr>
+            <w:tcW w:w="4109" w:type="dxa"/>
+          </w:tcPr>
+          <w:p>
+            <w:pPr>
+              <w:jc w:val="center"/>
+            </w:pPr>
+            <w:r>
+              <w:t xml:space="preserve">Addressed the documents accessibility </w:t>
+            </w:r>
+            <w:r>
+              <w:t>by updating the scope and adding the following to the prototype document:</w:t>
+            </w:r>
+          </w:p>
+          <w:p>
+            <w:pPr>
+              <w:jc w:val="center"/>
+            </w:pPr>
+          </w:p>
+          <w:p>
+            <w:pPr>
+              <w:jc w:val="center"/>
+            </w:pPr>
+            <w:r>
+              <w:t xml:space="preserve">Running the accessibility wizard built into Microsoft word allowed for the removal and clarification of </w:t>
+            </w:r>
+            <w:r>
+              <w:t>problematic items that could affect accessibility for some users</w:t>
+            </w:r>
+          </w:p>
+          <w:p>
+            <w:pPr>
+              <w:jc w:val="center"/>
+            </w:pPr>
+          </w:p>
+          <w:p>
+            <w:pPr>
+              <w:jc w:val="center"/>
+            </w:pPr>
+            <w:r>
+              <w:t>Adhered to and outlined 4 areas in which the W3C set of accessibility guidelines have been implemented being:</w:t>
+            </w:r>
+          </w:p>
+          <w:p>
+            <w:pPr>
+              <w:jc w:val="center"/>
+            </w:pPr>
+          </w:p>
+          <w:p>
+            <w:pPr>
+              <w:pStyle w:val="ListParagraph"/>
+              <w:numPr>
+                <w:ilvl w:val="0"/>
+                <w:numId w:val="1"/>
+              </w:numPr>
+              <w:jc w:val="center"/>
+            </w:pPr>
+            <w:r>
+              <w:rPr>
+                <w:i/>
+                <w:iCs/>
+              </w:rPr>
+              <w:t>Non-text Content: Decoration, Formatting, Invisible</w:t>
+            </w:r>
+          </w:p>
+          <w:p>
+            <w:pPr>
+              <w:pStyle w:val="ListParagraph"/>
+              <w:numPr>
+                <w:ilvl w:val="0"/>
+                <w:numId w:val="1"/>
+              </w:numPr>
+              <w:jc w:val="center"/>
+            </w:pPr>
+            <w:r>
+              <w:rPr>
+                <w:i/>
+                <w:iCs/>
+              </w:rPr>
+              <w:t>Use of Colour</w:t>
+            </w:r>
+          </w:p>
+          <w:p>
+            <w:pPr>
+              <w:pStyle w:val="ListParagraph"/>
+              <w:numPr>
+                <w:ilvl w:val="0"/>
+                <w:numId w:val="1"/>
+              </w:numPr>
+              <w:jc w:val="center"/>
+            </w:pPr>
+            <w:r>
+              <w:rPr>
+                <w:i/>
+                <w:iCs/>
+              </w:rPr>
+              <w:t>Contrast Minimum</w:t>
+            </w:r>
+          </w:p>
+          <w:p>
+            <w:pPr>
+              <w:pStyle w:val="ListParagraph"/>
+              <w:numPr>
+                <w:ilvl w:val="0"/>
+                <w:numId w:val="1"/>
+              </w:numPr>
+              <w:jc w:val="center"/>
+            </w:pPr>
+            <w:r>
+              <w:rPr>
+                <w:i/>
+                <w:iCs/>
+              </w:rPr>
+              <w:t>Resize Text</w:t>
+            </w:r>
+          </w:p>
+        </w:tc>
+        <w:tc>
+          <w:tcPr>
+            <w:tcW w:w="2641" w:type="dxa"/>
+          </w:tcPr>
+          <w:p>
+            <w:pPr>
+              <w:jc w:val="center"/>
+            </w:pPr>
+          </w:p>
+          <w:p>
+            <w:pPr>
+              <w:jc w:val="center"/>
+            </w:pPr>
+          </w:p>
+          <w:p>
+            <w:pPr>
+              <w:jc w:val="center"/>
+            </w:pPr>
+          </w:p>
+          <w:p>
+            <w:pPr>
+              <w:jc w:val="center"/>
+            </w:pPr>
+          </w:p>
+          <w:p>
+            <w:pPr>
+              <w:jc w:val="center"/>
+            </w:pPr>
+          </w:p>
+          <w:p>
+            <w:pPr>
+              <w:jc w:val="center"/>
+            </w:pPr>
+          </w:p>
+          <w:p>
+            <w:pPr>
+              <w:jc w:val="center"/>
+            </w:pPr>
+          </w:p>
+          <w:p>
+            <w:pPr>
+              <w:jc w:val="center"/>
+            </w:pPr>
+          </w:p>
+          <w:p>
+            <w:pPr>
+              <w:jc w:val="center"/>
+            </w:pPr>
+            <w:r>
+              <w:t xml:space="preserve">Initial feedback from the project sponsor, is that </w:t>
+            </w:r>
+            <w:r>
+              <w:rPr>
+                <w:i/>
+                <w:iCs/>
+              </w:rPr>
+              <w:t>draft</w:t>
+            </w:r>
+            <w:r>
+              <w:t xml:space="preserve"> efforts made to make the document/guide more accessible are acceptable </w:t>
+            </w:r>
+          </w:p>
+        </w:tc>
+      </w:tr>
+      <w:tr>
+        <w:tc>
+          <w:tcPr>
+            <w:tcW w:w="988" w:type="dxa"/>
+          </w:tcPr>
+          <w:p>
+            <w:pPr>
+              <w:jc w:val="center"/>
+            </w:pPr>
+          </w:p>
+          <w:p>
+            <w:pPr>
+              <w:jc w:val="center"/>
+            </w:pPr>
+            <w:r>
+              <w:t>1.07</w:t>
+            </w:r>
+          </w:p>
+        </w:tc>
+        <w:tc>
+          <w:tcPr>
+            <w:tcW w:w="1278" w:type="dxa"/>
+          </w:tcPr>
+          <w:p>
+            <w:pPr>
+              <w:jc w:val="center"/>
+            </w:pPr>
+          </w:p>
+          <w:p>
+            <w:pPr>
+              <w:jc w:val="center"/>
+            </w:pPr>
+            <w:r>
+              <w:t>01</w:t>
+            </w:r>
+            <w:r>
+              <w:t>/04/2022</w:t>
+            </w:r>
+          </w:p>
+        </w:tc>
+        <w:tc>
+          <w:tcPr>
+            <w:tcW w:w="4109" w:type="dxa"/>
+          </w:tcPr>
+          <w:p>
+            <w:pPr>
+              <w:jc w:val="center"/>
+            </w:pPr>
+            <w:r>
+              <w:t>Added instructions at the beginning of the document (directly following the title page) and have incorporated preliminary accessibilit</w:t>
+            </w:r>
+            <w:r>
+              <w:t>y</w:t>
+            </w:r>
+          </w:p>
+        </w:tc>
+        <w:tc>
+          <w:tcPr>
+            <w:tcW w:w="2641" w:type="dxa"/>
+          </w:tcPr>
+          <w:p>
+            <w:pPr>
+              <w:jc w:val="center"/>
+            </w:pPr>
+          </w:p>
+          <w:p>
+            <w:pPr>
+              <w:jc w:val="center"/>
+            </w:pPr>
+          </w:p>
+          <w:p>
+            <w:pPr>
+              <w:jc w:val="center"/>
+            </w:pPr>
+            <w:r>
+              <w:t>N/A</w:t>
+            </w:r>
+          </w:p>
+        </w:tc>
+      </w:tr>
+      <w:tr>
+        <w:tc>
+          <w:tcPr>
+            <w:tcW w:w="988" w:type="dxa"/>
+          </w:tcPr>
+          <w:p>
+            <w:pPr>
+              <w:jc w:val="center"/>
+            </w:pPr>
+          </w:p>
+          <w:p>
+            <w:pPr>
+              <w:jc w:val="center"/>
+            </w:pPr>
+          </w:p>
+          <w:p>
+            <w:pPr>
+              <w:jc w:val="center"/>
+            </w:pPr>
+          </w:p>
+          <w:p>
+            <w:pPr>
+              <w:jc w:val="center"/>
+            </w:pPr>
+            <w:r>
+              <w:t>1.08</w:t>
+            </w:r>
+          </w:p>
+        </w:tc>
+        <w:tc>
+          <w:tcPr>
+            <w:tcW w:w="1278" w:type="dxa"/>
+          </w:tcPr>
+          <w:p>
+            <w:pPr>
+              <w:jc w:val="center"/>
+            </w:pPr>
+          </w:p>
+          <w:p>
+            <w:pPr>
+              <w:jc w:val="center"/>
+            </w:pPr>
+          </w:p>
+          <w:p>
+            <w:pPr>
+              <w:jc w:val="center"/>
+            </w:pPr>
+          </w:p>
+          <w:p>
+            <w:pPr>
+              <w:jc w:val="center"/>
+            </w:pPr>
+            <w:r>
+              <w:t>02/04/2022</w:t>
+            </w:r>
+          </w:p>
+        </w:tc>
+        <w:tc>
+          <w:tcPr>
+            <w:tcW w:w="4109" w:type="dxa"/>
+          </w:tcPr>
+          <w:p>
+            <w:pPr>
+              <w:jc w:val="center"/>
+            </w:pPr>
+          </w:p>
+          <w:p>
+            <w:pPr>
+              <w:jc w:val="center"/>
+            </w:pPr>
+          </w:p>
+          <w:p>
+            <w:pPr>
+              <w:jc w:val="center"/>
+            </w:pPr>
+            <w:r>
+              <w:t xml:space="preserve">Rough draft of “Section </w:t>
+            </w:r>
+            <w:r>
+              <w:t>6</w:t>
+            </w:r>
+            <w:r>
+              <w:t xml:space="preserve">: </w:t>
+            </w:r>
+            <w:r>
+              <w:rPr>
+                <w:i/>
+                <w:iCs/>
+              </w:rPr>
+              <w:t>Destruction/Removal/Returning of Devices</w:t>
+            </w:r>
+            <w:r>
+              <w:rPr>
+                <w:i/>
+                <w:iCs/>
+              </w:rPr>
+              <w:t>” c</w:t>
+            </w:r>
+            <w:r>
+              <w:t>ompleted.</w:t>
+            </w:r>
+          </w:p>
+          <w:p>
+            <w:pPr>
+              <w:jc w:val="center"/>
+            </w:pPr>
+          </w:p>
+        </w:tc>
+        <w:tc>
+          <w:tcPr>
+            <w:tcW w:w="2641" w:type="dxa"/>
+          </w:tcPr>
+          <w:p>
+            <w:pPr>
+              <w:jc w:val="center"/>
+            </w:pPr>
+          </w:p>
+          <w:p>
+            <w:pPr>
+              <w:jc w:val="center"/>
+            </w:pPr>
+            <w:r>
+              <w:t xml:space="preserve">Stakeholders (COI) have provided feedback, being that </w:t>
+            </w:r>
+            <w:r>
+              <w:t>the content covered is spot on with their research and previous experiences.</w:t>
+            </w:r>
+          </w:p>
+          <w:p>
+            <w:pPr>
+              <w:jc w:val="center"/>
+            </w:pPr>
+            <w:r>
+              <w:t xml:space="preserve"> </w:t>
+            </w:r>
+          </w:p>
+        </w:tc>
+      </w:tr>
+      <w:tr>
+        <w:tc>
+          <w:tcPr>
+            <w:tcW w:w="988" w:type="dxa"/>
+          </w:tcPr>
+          <w:p>
+            <w:pPr>
+              <w:jc w:val="center"/>
+            </w:pPr>
+          </w:p>
+          <w:p>
+            <w:pPr>
+              <w:jc w:val="center"/>
+            </w:pPr>
+            <w:r>
+              <w:t>1.0</w:t>
+            </w:r>
+            <w:r>
+              <w:t>9</w:t>
+            </w:r>
+          </w:p>
+        </w:tc>
+        <w:tc>
+          <w:tcPr>
+            <w:tcW w:w="1278" w:type="dxa"/>
+          </w:tcPr>
+          <w:p>
+            <w:pPr>
+              <w:jc w:val="center"/>
+            </w:pPr>
+          </w:p>
+          <w:p>
+            <w:pPr>
+              <w:jc w:val="center"/>
+            </w:pPr>
+            <w:r>
+              <w:t>02/04/2022</w:t>
+            </w:r>
+          </w:p>
+        </w:tc>
+        <w:tc>
+          <w:tcPr>
+            <w:tcW w:w="4109" w:type="dxa"/>
+          </w:tcPr>
+          <w:p>
+            <w:pPr>
+              <w:jc w:val="center"/>
+            </w:pPr>
+            <w:r>
+              <w:t>Document history and contents headings are updated and accessibility checker re done and fixed as recommended by the wizard.</w:t>
+            </w:r>
+          </w:p>
+        </w:tc>
+        <w:tc>
+          <w:tcPr>
+            <w:tcW w:w="2641" w:type="dxa"/>
+          </w:tcPr>
+          <w:p>
+            <w:pPr>
+              <w:jc w:val="center"/>
+            </w:pPr>
+          </w:p>
           <w:p>
             <w:pPr>
               <w:jc w:val="center"/>
@@ -349,6 +1268,103 @@
     </w:sectPr>
   </w:body>
 </w:document>
+</file>
+
+<file path=word/numbering.xml><?xml version="1.0" encoding="utf-8"?>
+<w:numbering xmlns:wpc="http://schemas.microsoft.com/office/word/2010/wordprocessingCanvas" xmlns:cx="http://schemas.microsoft.com/office/drawing/2014/chartex" xmlns:cx1="http://schemas.microsoft.com/office/drawing/2015/9/8/chartex" xmlns:cx2="http://schemas.microsoft.com/office/drawing/2015/10/21/chartex" xmlns:cx3="http://schemas.microsoft.com/office/drawing/2016/5/9/chartex" xmlns:cx4="http://schemas.microsoft.com/office/drawing/2016/5/10/chartex" xmlns:cx5="http://schemas.microsoft.com/office/drawing/2016/5/11/chartex" xmlns:cx6="http://schemas.microsoft.com/office/drawing/2016/5/12/chartex" xmlns:cx7="http://schemas.microsoft.com/office/drawing/2016/5/13/chartex" xmlns:cx8="http://schemas.microsoft.com/office/drawing/2016/5/14/chartex" xmlns:mc="http://schemas.openxmlformats.org/markup-compatibility/2006" xmlns:aink="http://schemas.microsoft.com/office/drawing/2016/ink" xmlns:am3d="http://schemas.microsoft.com/office/drawing/2017/model3d" xmlns:o="urn:schemas-microsoft-com:office:office" xmlns:r="http://schemas.openxmlformats.org/officeDocument/2006/relationships" xmlns:m="http://schemas.openxmlformats.org/officeDocument/2006/math" xmlns:v="urn:schemas-microsoft-com:vml" xmlns:wp14="http://schemas.microsoft.com/office/word/2010/wordprocessingDrawing" xmlns:wp="http://schemas.openxmlformats.org/drawingml/2006/wordprocessingDrawing" xmlns:w10="urn:schemas-microsoft-com:office:word" xmlns:w="http://schemas.openxmlformats.org/wordprocessingml/2006/main" xmlns:w14="http://schemas.microsoft.com/office/word/2010/wordml" xmlns:w15="http://schemas.microsoft.com/office/word/2012/wordml" xmlns:w16cex="http://schemas.microsoft.com/office/word/2018/wordml/cex" xmlns:w16cid="http://schemas.microsoft.com/office/word/2016/wordml/cid" xmlns:w16="http://schemas.microsoft.com/office/word/2018/wordml" xmlns:w16sdtdh="http://schemas.microsoft.com/office/word/2020/wordml/sdtdatahash" xmlns:w16se="http://schemas.microsoft.com/office/word/2015/wordml/symex" xmlns:wpg="http://schemas.microsoft.com/office/word/2010/wordprocessingGroup" xmlns:wpi="http://schemas.microsoft.com/office/word/2010/wordprocessingInk" xmlns:wne="http://schemas.microsoft.com/office/word/2006/wordml" xmlns:wps="http://schemas.microsoft.com/office/word/2010/wordprocessingShape" mc:Ignorable="w14 w15 w16se w16cid w16 w16cex w16sdtdh wp14">
+  <w:abstractNum w:abstractNumId="0" w15:restartNumberingAfterBreak="0">
+    <w:nsid w:val="5EE7024E"/>
+    <w:multiLevelType w:val="hybridMultilevel"/>
+    <w:tmpl w:val="9676BCDE"/>
+    <w:lvl w:ilvl="0" w:tplc="0C09000F">
+      <w:start w:val="1"/>
+      <w:numFmt w:val="decimal"/>
+      <w:lvlText w:val="%1."/>
+      <w:lvlJc w:val="left"/>
+      <w:pPr>
+        <w:ind w:left="720" w:hanging="360"/>
+      </w:pPr>
+      <w:rPr>
+        <w:rFonts w:hint="default"/>
+      </w:rPr>
+    </w:lvl>
+    <w:lvl w:ilvl="1" w:tplc="0C090019" w:tentative="1">
+      <w:start w:val="1"/>
+      <w:numFmt w:val="lowerLetter"/>
+      <w:lvlText w:val="%2."/>
+      <w:lvlJc w:val="left"/>
+      <w:pPr>
+        <w:ind w:left="1440" w:hanging="360"/>
+      </w:pPr>
+    </w:lvl>
+    <w:lvl w:ilvl="2" w:tplc="0C09001B" w:tentative="1">
+      <w:start w:val="1"/>
+      <w:numFmt w:val="lowerRoman"/>
+      <w:lvlText w:val="%3."/>
+      <w:lvlJc w:val="right"/>
+      <w:pPr>
+        <w:ind w:left="2160" w:hanging="180"/>
+      </w:pPr>
+    </w:lvl>
+    <w:lvl w:ilvl="3" w:tplc="0C09000F" w:tentative="1">
+      <w:start w:val="1"/>
+      <w:numFmt w:val="decimal"/>
+      <w:lvlText w:val="%4."/>
+      <w:lvlJc w:val="left"/>
+      <w:pPr>
+        <w:ind w:left="2880" w:hanging="360"/>
+      </w:pPr>
+    </w:lvl>
+    <w:lvl w:ilvl="4" w:tplc="0C090019" w:tentative="1">
+      <w:start w:val="1"/>
+      <w:numFmt w:val="lowerLetter"/>
+      <w:lvlText w:val="%5."/>
+      <w:lvlJc w:val="left"/>
+      <w:pPr>
+        <w:ind w:left="3600" w:hanging="360"/>
+      </w:pPr>
+    </w:lvl>
+    <w:lvl w:ilvl="5" w:tplc="0C09001B" w:tentative="1">
+      <w:start w:val="1"/>
+      <w:numFmt w:val="lowerRoman"/>
+      <w:lvlText w:val="%6."/>
+      <w:lvlJc w:val="right"/>
+      <w:pPr>
+        <w:ind w:left="4320" w:hanging="180"/>
+      </w:pPr>
+    </w:lvl>
+    <w:lvl w:ilvl="6" w:tplc="0C09000F" w:tentative="1">
+      <w:start w:val="1"/>
+      <w:numFmt w:val="decimal"/>
+      <w:lvlText w:val="%7."/>
+      <w:lvlJc w:val="left"/>
+      <w:pPr>
+        <w:ind w:left="5040" w:hanging="360"/>
+      </w:pPr>
+    </w:lvl>
+    <w:lvl w:ilvl="7" w:tplc="0C090019" w:tentative="1">
+      <w:start w:val="1"/>
+      <w:numFmt w:val="lowerLetter"/>
+      <w:lvlText w:val="%8."/>
+      <w:lvlJc w:val="left"/>
+      <w:pPr>
+        <w:ind w:left="5760" w:hanging="360"/>
+      </w:pPr>
+    </w:lvl>
+    <w:lvl w:ilvl="8" w:tplc="0C09001B" w:tentative="1">
+      <w:start w:val="1"/>
+      <w:numFmt w:val="lowerRoman"/>
+      <w:lvlText w:val="%9."/>
+      <w:lvlJc w:val="right"/>
+      <w:pPr>
+        <w:ind w:left="6480" w:hanging="180"/>
+      </w:pPr>
+    </w:lvl>
+  </w:abstractNum>
+  <w:num w:numId="1">
+    <w:abstractNumId w:val="0"/>
+  </w:num>
+</w:numbering>
 </file>
 
 <file path=word/styles.xml><?xml version="1.0" encoding="utf-8"?>
@@ -796,6 +1812,17 @@
       </w:tblBorders>
     </w:tblPr>
   </w:style>
+  <w:style w:type="paragraph" w:styleId="ListParagraph">
+    <w:name w:val="List Paragraph"/>
+    <w:basedOn w:val="Normal"/>
+    <w:uiPriority w:val="34"/>
+    <w:qFormat/>
+    <w:rsid w:val="003645B9"/>
+    <w:pPr>
+      <w:ind w:left="720"/>
+      <w:contextualSpacing/>
+    </w:pPr>
+  </w:style>
 </w:styles>
 </file>
 

</xml_diff>